<commit_message>
Pequeños cambios en el doc
</commit_message>
<xml_diff>
--- a/DAS-P1-MariaGutierrez.docx
+++ b/DAS-P1-MariaGutierrez.docx
@@ -13,6 +13,7 @@
           <w:docPartUnique/>
         </w:docPartObj>
       </w:sdtPr>
+      <w:sdtEndPr/>
       <w:sdtContent>
         <w:p>
           <w:r>
@@ -137,6 +138,7 @@
                               <w:dataBinding w:prefixMappings="xmlns:ns0='http://purl.org/dc/elements/1.1/' xmlns:ns1='http://schemas.openxmlformats.org/package/2006/metadata/core-properties' " w:xpath="/ns1:coreProperties[1]/ns0:title[1]" w:storeItemID="{6C3C8BC8-F283-45AE-878A-BAB7291924A1}"/>
                               <w:text/>
                             </w:sdtPr>
+                            <w:sdtEndPr/>
                             <w:sdtContent>
                               <w:p>
                                 <w:pPr>
@@ -181,6 +183,7 @@
                               <w:dataBinding w:prefixMappings="xmlns:ns0='http://purl.org/dc/elements/1.1/' xmlns:ns1='http://schemas.openxmlformats.org/package/2006/metadata/core-properties' " w:xpath="/ns1:coreProperties[1]/ns0:subject[1]" w:storeItemID="{6C3C8BC8-F283-45AE-878A-BAB7291924A1}"/>
                               <w:text/>
                             </w:sdtPr>
+                            <w:sdtEndPr/>
                             <w:sdtContent>
                               <w:p>
                                 <w:pPr>
@@ -245,6 +248,7 @@
                               <w:dataBinding w:prefixMappings="xmlns:ns0='http://schemas.microsoft.com/office/2006/coverPageProps' " w:xpath="/ns0:CoverPageProperties[1]/ns0:Abstract[1]" w:storeItemID="{55AF091B-3C7A-41E3-B477-F2FDAA23CFDA}"/>
                               <w:text/>
                             </w:sdtPr>
+                            <w:sdtEndPr/>
                             <w:sdtContent>
                               <w:p>
                                 <w:pPr>
@@ -274,6 +278,7 @@
                               <w:dataBinding w:prefixMappings="xmlns:ns0='http://purl.org/dc/elements/1.1/' xmlns:ns1='http://schemas.openxmlformats.org/package/2006/metadata/core-properties' " w:xpath="/ns1:coreProperties[1]/ns0:creator[1]" w:storeItemID="{6C3C8BC8-F283-45AE-878A-BAB7291924A1}"/>
                               <w:text/>
                             </w:sdtPr>
+                            <w:sdtEndPr/>
                             <w:sdtContent>
                               <w:p>
                                 <w:pPr>
@@ -318,6 +323,7 @@
                                 <w:dataBinding w:prefixMappings="xmlns:ns0='http://purl.org/dc/elements/1.1/' xmlns:ns1='http://schemas.openxmlformats.org/package/2006/metadata/core-properties' " w:xpath="/ns1:coreProperties[1]/ns1:category[1]" w:storeItemID="{6C3C8BC8-F283-45AE-878A-BAB7291924A1}"/>
                                 <w:text/>
                               </w:sdtPr>
+                              <w:sdtEndPr/>
                               <w:sdtContent>
                                 <w:r>
                                   <w:rPr>
@@ -472,15 +478,7 @@
         <w:pStyle w:val="Principales"/>
       </w:pPr>
       <w:r>
-        <w:t xml:space="preserve">Capturas de Pantalla de </w:t>
-      </w:r>
-      <w:proofErr w:type="spellStart"/>
-      <w:r>
-        <w:t>ADMentor</w:t>
-      </w:r>
-      <w:proofErr w:type="spellEnd"/>
-      <w:r>
-        <w:t>:</w:t>
+        <w:t>Capturas de Pantalla de ADMentor:</w:t>
       </w:r>
     </w:p>
     <w:p>
@@ -2437,29 +2435,7 @@
                 <w:sz w:val="16"/>
                 <w:szCs w:val="16"/>
               </w:rPr>
-              <w:t xml:space="preserve">RF4: Definir como Controlador todas las </w:t>
-            </w:r>
-            <w:proofErr w:type="spellStart"/>
-            <w:r>
-              <w:rPr>
-                <w:rFonts w:cstheme="minorHAnsi"/>
-                <w:b/>
-                <w:bCs/>
-                <w:sz w:val="16"/>
-                <w:szCs w:val="16"/>
-              </w:rPr>
-              <w:t>sub-partes</w:t>
-            </w:r>
-            <w:proofErr w:type="spellEnd"/>
-            <w:r>
-              <w:rPr>
-                <w:rFonts w:cstheme="minorHAnsi"/>
-                <w:b/>
-                <w:bCs/>
-                <w:sz w:val="16"/>
-                <w:szCs w:val="16"/>
-              </w:rPr>
-              <w:t xml:space="preserve"> del Gestor.</w:t>
+              <w:t>RF4: Definir como Controlador todas las sub-partes del Gestor.</w:t>
             </w:r>
           </w:p>
           <w:p>
@@ -6445,29 +6421,7 @@
                 <w:sz w:val="16"/>
                 <w:szCs w:val="16"/>
               </w:rPr>
-              <w:t xml:space="preserve">El estilo por eventos es bastante simple, además nos permite el uso de </w:t>
-            </w:r>
-            <w:proofErr w:type="gramStart"/>
-            <w:r>
-              <w:rPr>
-                <w:rFonts w:cstheme="minorHAnsi"/>
-                <w:b/>
-                <w:bCs/>
-                <w:sz w:val="16"/>
-                <w:szCs w:val="16"/>
-              </w:rPr>
-              <w:t>una modularidad</w:t>
-            </w:r>
-            <w:proofErr w:type="gramEnd"/>
-            <w:r>
-              <w:rPr>
-                <w:rFonts w:cstheme="minorHAnsi"/>
-                <w:b/>
-                <w:bCs/>
-                <w:sz w:val="16"/>
-                <w:szCs w:val="16"/>
-              </w:rPr>
-              <w:t xml:space="preserve"> para los diferentes eventos a comunicar</w:t>
+              <w:t>El estilo por eventos es bastante simple, además nos permite el uso de una modularidad para los diferentes eventos a comunicar</w:t>
             </w:r>
             <w:r>
               <w:rPr>
@@ -8110,29 +8064,7 @@
                 <w:sz w:val="16"/>
                 <w:szCs w:val="16"/>
               </w:rPr>
-              <w:t xml:space="preserve">Patrón </w:t>
-            </w:r>
-            <w:proofErr w:type="spellStart"/>
-            <w:r>
-              <w:rPr>
-                <w:rFonts w:cstheme="minorHAnsi"/>
-                <w:b/>
-                <w:bCs/>
-                <w:sz w:val="16"/>
-                <w:szCs w:val="16"/>
-              </w:rPr>
-              <w:t>Abstract</w:t>
-            </w:r>
-            <w:proofErr w:type="spellEnd"/>
-            <w:r>
-              <w:rPr>
-                <w:rFonts w:cstheme="minorHAnsi"/>
-                <w:b/>
-                <w:bCs/>
-                <w:sz w:val="16"/>
-                <w:szCs w:val="16"/>
-              </w:rPr>
-              <w:t xml:space="preserve"> Factory Objetos Gestor</w:t>
+              <w:t>Patrón Abstract Factory Objetos Gestor</w:t>
             </w:r>
           </w:p>
         </w:tc>
@@ -8728,29 +8660,7 @@
                 <w:sz w:val="16"/>
                 <w:szCs w:val="16"/>
               </w:rPr>
-              <w:t xml:space="preserve">Usaremos el patrón </w:t>
-            </w:r>
-            <w:proofErr w:type="spellStart"/>
-            <w:r>
-              <w:rPr>
-                <w:rFonts w:cstheme="minorHAnsi"/>
-                <w:b/>
-                <w:bCs/>
-                <w:sz w:val="16"/>
-                <w:szCs w:val="16"/>
-              </w:rPr>
-              <w:t>Abstract</w:t>
-            </w:r>
-            <w:proofErr w:type="spellEnd"/>
-            <w:r>
-              <w:rPr>
-                <w:rFonts w:cstheme="minorHAnsi"/>
-                <w:b/>
-                <w:bCs/>
-                <w:sz w:val="16"/>
-                <w:szCs w:val="16"/>
-              </w:rPr>
-              <w:t xml:space="preserve"> Factory para evitar la mezcla de objetos dentro del Gestor y que se aprecie a que familia de las distintas partes del Gestor pertenece.</w:t>
+              <w:t>Usaremos el patrón Abstract Factory para evitar la mezcla de objetos dentro del Gestor y que se aprecie a que familia de las distintas partes del Gestor pertenece.</w:t>
             </w:r>
           </w:p>
           <w:p>
@@ -10557,29 +10467,7 @@
                 <w:sz w:val="16"/>
                 <w:szCs w:val="16"/>
               </w:rPr>
-              <w:t xml:space="preserve">Patrón </w:t>
-            </w:r>
-            <w:proofErr w:type="spellStart"/>
-            <w:r>
-              <w:rPr>
-                <w:rFonts w:cstheme="minorHAnsi"/>
-                <w:b/>
-                <w:bCs/>
-                <w:sz w:val="16"/>
-                <w:szCs w:val="16"/>
-              </w:rPr>
-              <w:t>Facade</w:t>
-            </w:r>
-            <w:proofErr w:type="spellEnd"/>
-            <w:r>
-              <w:rPr>
-                <w:rFonts w:cstheme="minorHAnsi"/>
-                <w:b/>
-                <w:bCs/>
-                <w:sz w:val="16"/>
-                <w:szCs w:val="16"/>
-              </w:rPr>
-              <w:t xml:space="preserve"> Interfaces del Gestor</w:t>
+              <w:t>Patrón Facade Interfaces del Gestor</w:t>
             </w:r>
           </w:p>
         </w:tc>
@@ -11165,29 +11053,7 @@
                 <w:sz w:val="16"/>
                 <w:szCs w:val="16"/>
               </w:rPr>
-              <w:t xml:space="preserve">Mediante el patrón </w:t>
-            </w:r>
-            <w:proofErr w:type="spellStart"/>
-            <w:r>
-              <w:rPr>
-                <w:rFonts w:cstheme="minorHAnsi"/>
-                <w:b/>
-                <w:bCs/>
-                <w:sz w:val="16"/>
-                <w:szCs w:val="16"/>
-              </w:rPr>
-              <w:t>Facade</w:t>
-            </w:r>
-            <w:proofErr w:type="spellEnd"/>
-            <w:r>
-              <w:rPr>
-                <w:rFonts w:cstheme="minorHAnsi"/>
-                <w:b/>
-                <w:bCs/>
-                <w:sz w:val="16"/>
-                <w:szCs w:val="16"/>
-              </w:rPr>
-              <w:t xml:space="preserve"> proveeremos de una interfaz unificada simple para acceder a cada grupo de interfaces del gestor.</w:t>
+              <w:t>Mediante el patrón Facade proveeremos de una interfaz unificada simple para acceder a cada grupo de interfaces del gestor.</w:t>
             </w:r>
           </w:p>
           <w:p>
@@ -11801,27 +11667,15 @@
               </w:rPr>
               <w:t xml:space="preserve">Patrón </w:t>
             </w:r>
-            <w:proofErr w:type="spellStart"/>
-            <w:r>
-              <w:rPr>
-                <w:rFonts w:cstheme="minorHAnsi"/>
-                <w:b/>
-                <w:bCs/>
-                <w:sz w:val="16"/>
-                <w:szCs w:val="16"/>
-              </w:rPr>
-              <w:t>ChainofResponsibility</w:t>
-            </w:r>
-            <w:proofErr w:type="spellEnd"/>
-            <w:r>
-              <w:rPr>
-                <w:rFonts w:cstheme="minorHAnsi"/>
-                <w:b/>
-                <w:bCs/>
-                <w:sz w:val="16"/>
-                <w:szCs w:val="16"/>
-              </w:rPr>
-              <w:t xml:space="preserve"> Comunicación</w:t>
+            <w:r>
+              <w:rPr>
+                <w:rFonts w:cstheme="minorHAnsi"/>
+                <w:b/>
+                <w:bCs/>
+                <w:sz w:val="16"/>
+                <w:szCs w:val="16"/>
+              </w:rPr>
+              <w:t>ChainofResponsibility Comunicación</w:t>
             </w:r>
           </w:p>
         </w:tc>
@@ -12419,27 +12273,15 @@
               </w:rPr>
               <w:t xml:space="preserve">Usaremos el patrón </w:t>
             </w:r>
-            <w:proofErr w:type="spellStart"/>
-            <w:r>
-              <w:rPr>
-                <w:rFonts w:cstheme="minorHAnsi"/>
-                <w:b/>
-                <w:bCs/>
-                <w:sz w:val="16"/>
-                <w:szCs w:val="16"/>
-              </w:rPr>
-              <w:t>ChainofResponsability</w:t>
-            </w:r>
-            <w:proofErr w:type="spellEnd"/>
-            <w:r>
-              <w:rPr>
-                <w:rFonts w:cstheme="minorHAnsi"/>
-                <w:b/>
-                <w:bCs/>
-                <w:sz w:val="16"/>
-                <w:szCs w:val="16"/>
-              </w:rPr>
-              <w:t xml:space="preserve"> para las comunicaciones entre objetos de diferentes clases.</w:t>
+            <w:r>
+              <w:rPr>
+                <w:rFonts w:cstheme="minorHAnsi"/>
+                <w:b/>
+                <w:bCs/>
+                <w:sz w:val="16"/>
+                <w:szCs w:val="16"/>
+              </w:rPr>
+              <w:t>ChainofResponsability para las comunicaciones entre objetos de diferentes clases.</w:t>
             </w:r>
           </w:p>
           <w:p>
@@ -13065,27 +12907,15 @@
               </w:rPr>
               <w:t xml:space="preserve">Patrón </w:t>
             </w:r>
-            <w:proofErr w:type="spellStart"/>
-            <w:r>
-              <w:rPr>
-                <w:rFonts w:cstheme="minorHAnsi"/>
-                <w:b/>
-                <w:bCs/>
-                <w:sz w:val="16"/>
-                <w:szCs w:val="16"/>
-              </w:rPr>
-              <w:t>State</w:t>
-            </w:r>
-            <w:proofErr w:type="spellEnd"/>
-            <w:r>
-              <w:rPr>
-                <w:rFonts w:cstheme="minorHAnsi"/>
-                <w:b/>
-                <w:bCs/>
-                <w:sz w:val="16"/>
-                <w:szCs w:val="16"/>
-              </w:rPr>
-              <w:t xml:space="preserve"> Empleados</w:t>
+            <w:r>
+              <w:rPr>
+                <w:rFonts w:cstheme="minorHAnsi"/>
+                <w:b/>
+                <w:bCs/>
+                <w:sz w:val="16"/>
+                <w:szCs w:val="16"/>
+              </w:rPr>
+              <w:t>State Empleados</w:t>
             </w:r>
           </w:p>
         </w:tc>
@@ -13681,29 +13511,7 @@
                 <w:sz w:val="16"/>
                 <w:szCs w:val="16"/>
               </w:rPr>
-              <w:t xml:space="preserve">Mediante el patrón </w:t>
-            </w:r>
-            <w:proofErr w:type="spellStart"/>
-            <w:r>
-              <w:rPr>
-                <w:rFonts w:cstheme="minorHAnsi"/>
-                <w:b/>
-                <w:bCs/>
-                <w:sz w:val="16"/>
-                <w:szCs w:val="16"/>
-              </w:rPr>
-              <w:t>State</w:t>
-            </w:r>
-            <w:proofErr w:type="spellEnd"/>
-            <w:r>
-              <w:rPr>
-                <w:rFonts w:cstheme="minorHAnsi"/>
-                <w:b/>
-                <w:bCs/>
-                <w:sz w:val="16"/>
-                <w:szCs w:val="16"/>
-              </w:rPr>
-              <w:t xml:space="preserve"> modificamos el comportamiento de los empleados pudiendo especificar si están libres de trabajo o no.</w:t>
+              <w:t>Mediante el patrón State modificamos el comportamiento de los empleados pudiendo especificar si están libres de trabajo o no.</w:t>
             </w:r>
           </w:p>
           <w:p>
@@ -13891,29 +13699,7 @@
                 <w:sz w:val="16"/>
                 <w:szCs w:val="16"/>
               </w:rPr>
-              <w:t xml:space="preserve">Existe una extrema complejidad en el código cuando se intentan administrar comportamientos diferentes según el número de estados diferentes. Además, incrementa el número de </w:t>
-            </w:r>
-            <w:proofErr w:type="gramStart"/>
-            <w:r>
-              <w:rPr>
-                <w:rFonts w:cstheme="minorHAnsi"/>
-                <w:b/>
-                <w:bCs/>
-                <w:sz w:val="16"/>
-                <w:szCs w:val="16"/>
-              </w:rPr>
-              <w:t>sub clases</w:t>
-            </w:r>
-            <w:proofErr w:type="gramEnd"/>
-            <w:r>
-              <w:rPr>
-                <w:rFonts w:cstheme="minorHAnsi"/>
-                <w:b/>
-                <w:bCs/>
-                <w:sz w:val="16"/>
-                <w:szCs w:val="16"/>
-              </w:rPr>
-              <w:t>.</w:t>
+              <w:t>Existe una extrema complejidad en el código cuando se intentan administrar comportamientos diferentes según el número de estados diferentes. Además, incrementa el número de sub clases.</w:t>
             </w:r>
           </w:p>
           <w:p>
@@ -14341,27 +14127,15 @@
               </w:rPr>
               <w:t xml:space="preserve">Patrón </w:t>
             </w:r>
-            <w:proofErr w:type="spellStart"/>
-            <w:r>
-              <w:rPr>
-                <w:rFonts w:cstheme="minorHAnsi"/>
-                <w:b/>
-                <w:bCs/>
-                <w:sz w:val="16"/>
-                <w:szCs w:val="16"/>
-              </w:rPr>
-              <w:t>ObserverNotificación</w:t>
-            </w:r>
-            <w:proofErr w:type="spellEnd"/>
-            <w:r>
-              <w:rPr>
-                <w:rFonts w:cstheme="minorHAnsi"/>
-                <w:b/>
-                <w:bCs/>
-                <w:sz w:val="16"/>
-                <w:szCs w:val="16"/>
-              </w:rPr>
-              <w:t xml:space="preserve"> estado de los Empl</w:t>
+            <w:r>
+              <w:rPr>
+                <w:rFonts w:cstheme="minorHAnsi"/>
+                <w:b/>
+                <w:bCs/>
+                <w:sz w:val="16"/>
+                <w:szCs w:val="16"/>
+              </w:rPr>
+              <w:t>ObserverNotificación estado de los Empl</w:t>
             </w:r>
             <w:r>
               <w:rPr>
@@ -14977,29 +14751,7 @@
                 <w:sz w:val="16"/>
                 <w:szCs w:val="16"/>
               </w:rPr>
-              <w:t xml:space="preserve">Notificaremos los cambios en los estados de los empleados mediante el Patrón </w:t>
-            </w:r>
-            <w:proofErr w:type="spellStart"/>
-            <w:r>
-              <w:rPr>
-                <w:rFonts w:cstheme="minorHAnsi"/>
-                <w:b/>
-                <w:bCs/>
-                <w:sz w:val="16"/>
-                <w:szCs w:val="16"/>
-              </w:rPr>
-              <w:t>Observer</w:t>
-            </w:r>
-            <w:proofErr w:type="spellEnd"/>
-            <w:r>
-              <w:rPr>
-                <w:rFonts w:cstheme="minorHAnsi"/>
-                <w:b/>
-                <w:bCs/>
-                <w:sz w:val="16"/>
-                <w:szCs w:val="16"/>
-              </w:rPr>
-              <w:t xml:space="preserve"> a los objetos que necesiten conocer estos cambios.</w:t>
+              <w:t>Notificaremos los cambios en los estados de los empleados mediante el Patrón Observer a los objetos que necesiten conocer estos cambios.</w:t>
             </w:r>
           </w:p>
           <w:p>
@@ -15625,29 +15377,7 @@
                 <w:sz w:val="16"/>
                 <w:szCs w:val="16"/>
               </w:rPr>
-              <w:t xml:space="preserve">Patrón </w:t>
-            </w:r>
-            <w:proofErr w:type="spellStart"/>
-            <w:r>
-              <w:rPr>
-                <w:rFonts w:cstheme="minorHAnsi"/>
-                <w:b/>
-                <w:bCs/>
-                <w:sz w:val="16"/>
-                <w:szCs w:val="16"/>
-              </w:rPr>
-              <w:t>Publish</w:t>
-            </w:r>
-            <w:proofErr w:type="spellEnd"/>
-            <w:r>
-              <w:rPr>
-                <w:rFonts w:cstheme="minorHAnsi"/>
-                <w:b/>
-                <w:bCs/>
-                <w:sz w:val="16"/>
-                <w:szCs w:val="16"/>
-              </w:rPr>
-              <w:t>-Subscribe Notificación Usuarios</w:t>
+              <w:t>Patrón Publish-Subscribe Notificación Usuarios</w:t>
             </w:r>
           </w:p>
         </w:tc>
@@ -16077,20 +15807,8 @@
                 <w:sz w:val="16"/>
                 <w:szCs w:val="16"/>
               </w:rPr>
-              <w:t xml:space="preserve">Contemplar la suscripción de </w:t>
-            </w:r>
-            <w:proofErr w:type="spellStart"/>
-            <w:r>
-              <w:rPr>
-                <w:rFonts w:cstheme="minorHAnsi"/>
-                <w:b/>
-                <w:bCs/>
-                <w:sz w:val="16"/>
-                <w:szCs w:val="16"/>
-              </w:rPr>
-              <w:t>Usarios</w:t>
-            </w:r>
-            <w:proofErr w:type="spellEnd"/>
+              <w:t>Contemplar la suscripción de Usarios</w:t>
+            </w:r>
           </w:p>
         </w:tc>
       </w:tr>
@@ -16265,29 +15983,7 @@
                 <w:sz w:val="16"/>
                 <w:szCs w:val="16"/>
               </w:rPr>
-              <w:t xml:space="preserve">Notificaremos los cambios no programados mediante eventos </w:t>
-            </w:r>
-            <w:proofErr w:type="spellStart"/>
-            <w:r>
-              <w:rPr>
-                <w:rFonts w:cstheme="minorHAnsi"/>
-                <w:b/>
-                <w:bCs/>
-                <w:sz w:val="16"/>
-                <w:szCs w:val="16"/>
-              </w:rPr>
-              <w:t>notificables</w:t>
-            </w:r>
-            <w:proofErr w:type="spellEnd"/>
-            <w:r>
-              <w:rPr>
-                <w:rFonts w:cstheme="minorHAnsi"/>
-                <w:b/>
-                <w:bCs/>
-                <w:sz w:val="16"/>
-                <w:szCs w:val="16"/>
-              </w:rPr>
-              <w:t xml:space="preserve"> a los usuarios suscritos.</w:t>
+              <w:t>Notificaremos los cambios no programados mediante eventos notificables a los usuarios suscritos.</w:t>
             </w:r>
           </w:p>
           <w:p>
@@ -19819,29 +19515,7 @@
                 <w:sz w:val="16"/>
                 <w:szCs w:val="16"/>
               </w:rPr>
-              <w:t xml:space="preserve">Una </w:t>
-            </w:r>
-            <w:proofErr w:type="gramStart"/>
-            <w:r>
-              <w:rPr>
-                <w:rFonts w:cstheme="minorHAnsi"/>
-                <w:b/>
-                <w:bCs/>
-                <w:sz w:val="16"/>
-                <w:szCs w:val="16"/>
-              </w:rPr>
-              <w:t>nueva BD</w:t>
-            </w:r>
-            <w:proofErr w:type="gramEnd"/>
-            <w:r>
-              <w:rPr>
-                <w:rFonts w:cstheme="minorHAnsi"/>
-                <w:b/>
-                <w:bCs/>
-                <w:sz w:val="16"/>
-                <w:szCs w:val="16"/>
-              </w:rPr>
-              <w:t xml:space="preserve"> para el almacenamiento de usuarios y un servidor para su uso que admita un sistema almacenamiento caché</w:t>
+              <w:t>Una nueva BD para el almacenamiento de usuarios y un servidor para su uso que admita un sistema almacenamiento caché</w:t>
             </w:r>
           </w:p>
           <w:p>
@@ -20101,29 +19775,7 @@
                 <w:sz w:val="16"/>
                 <w:szCs w:val="16"/>
               </w:rPr>
-              <w:t xml:space="preserve">Crear un sistema independiente entre cliente y servidor, necesitando el estilo REST menos recursos del servidor que otras opciones. Por último, </w:t>
-            </w:r>
-            <w:proofErr w:type="gramStart"/>
-            <w:r>
-              <w:rPr>
-                <w:rFonts w:cstheme="minorHAnsi"/>
-                <w:b/>
-                <w:bCs/>
-                <w:sz w:val="16"/>
-                <w:szCs w:val="16"/>
-              </w:rPr>
-              <w:t>mencionar</w:t>
-            </w:r>
-            <w:proofErr w:type="gramEnd"/>
-            <w:r>
-              <w:rPr>
-                <w:rFonts w:cstheme="minorHAnsi"/>
-                <w:b/>
-                <w:bCs/>
-                <w:sz w:val="16"/>
-                <w:szCs w:val="16"/>
-              </w:rPr>
-              <w:t xml:space="preserve"> que la API REST permite independencia en el lenguaje entre el cliente y el servidor</w:t>
+              <w:t>Crear un sistema independiente entre cliente y servidor, necesitando el estilo REST menos recursos del servidor que otras opciones. Por último, mencionar que la API REST permite independencia en el lenguaje entre el cliente y el servidor</w:t>
             </w:r>
           </w:p>
           <w:p>
@@ -22499,29 +22151,7 @@
                 <w:sz w:val="16"/>
                 <w:szCs w:val="16"/>
               </w:rPr>
-              <w:t xml:space="preserve">Los recursos finalmente estarán almacenados en un servidor y conectados únicamente a las emergencias, a través del gestor, un cliente enviará la petición al servidor para usar los recursos. Además, cada petición del cliente debería poder ser </w:t>
-            </w:r>
-            <w:proofErr w:type="spellStart"/>
-            <w:r>
-              <w:rPr>
-                <w:rFonts w:cstheme="minorHAnsi"/>
-                <w:b/>
-                <w:bCs/>
-                <w:sz w:val="16"/>
-                <w:szCs w:val="16"/>
-              </w:rPr>
-              <w:t>cacheable</w:t>
-            </w:r>
-            <w:proofErr w:type="spellEnd"/>
-            <w:r>
-              <w:rPr>
-                <w:rFonts w:cstheme="minorHAnsi"/>
-                <w:b/>
-                <w:bCs/>
-                <w:sz w:val="16"/>
-                <w:szCs w:val="16"/>
-              </w:rPr>
-              <w:t xml:space="preserve"> por un token que identificase la petición y las tareas que realiza.</w:t>
+              <w:t>Los recursos finalmente estarán almacenados en un servidor y conectados únicamente a las emergencias, a través del gestor, un cliente enviará la petición al servidor para usar los recursos. Además, cada petición del cliente debería poder ser cacheable por un token que identificase la petición y las tareas que realiza.</w:t>
             </w:r>
           </w:p>
           <w:p>
@@ -22603,29 +22233,7 @@
                 <w:sz w:val="16"/>
                 <w:szCs w:val="16"/>
               </w:rPr>
-              <w:t xml:space="preserve">Crear un sistema independiente entre cliente y servidor, necesitando el estilo REST menos recursos del servidor que otras opciones. Por último, </w:t>
-            </w:r>
-            <w:proofErr w:type="gramStart"/>
-            <w:r>
-              <w:rPr>
-                <w:rFonts w:cstheme="minorHAnsi"/>
-                <w:b/>
-                <w:bCs/>
-                <w:sz w:val="16"/>
-                <w:szCs w:val="16"/>
-              </w:rPr>
-              <w:t>mencionar</w:t>
-            </w:r>
-            <w:proofErr w:type="gramEnd"/>
-            <w:r>
-              <w:rPr>
-                <w:rFonts w:cstheme="minorHAnsi"/>
-                <w:b/>
-                <w:bCs/>
-                <w:sz w:val="16"/>
-                <w:szCs w:val="16"/>
-              </w:rPr>
-              <w:t xml:space="preserve"> que la API REST permite independencia en el lenguaje entre el cliente y el servidor</w:t>
+              <w:t>Crear un sistema independiente entre cliente y servidor, necesitando el estilo REST menos recursos del servidor que otras opciones. Por último, mencionar que la API REST permite independencia en el lenguaje entre el cliente y el servidor</w:t>
             </w:r>
           </w:p>
           <w:p>
@@ -23050,7 +22658,6 @@
                 <w:szCs w:val="18"/>
               </w:rPr>
             </w:pPr>
-            <w:proofErr w:type="spellStart"/>
             <w:r>
               <w:rPr>
                 <w:b/>
@@ -23058,17 +22665,7 @@
                 <w:sz w:val="18"/>
                 <w:szCs w:val="18"/>
               </w:rPr>
-              <w:t>Reflection</w:t>
-            </w:r>
-            <w:proofErr w:type="spellEnd"/>
-            <w:r>
-              <w:rPr>
-                <w:b/>
-                <w:bCs/>
-                <w:sz w:val="18"/>
-                <w:szCs w:val="18"/>
-              </w:rPr>
-              <w:t xml:space="preserve"> Time (ASS-ASC)</w:t>
+              <w:t>Reflection Time (ASS-ASC)</w:t>
             </w:r>
           </w:p>
         </w:tc>
@@ -23115,7 +22712,6 @@
                 <w:szCs w:val="18"/>
               </w:rPr>
             </w:pPr>
-            <w:proofErr w:type="spellStart"/>
             <w:r>
               <w:rPr>
                 <w:b/>
@@ -23123,17 +22719,7 @@
                 <w:sz w:val="18"/>
                 <w:szCs w:val="18"/>
               </w:rPr>
-              <w:t>Design</w:t>
-            </w:r>
-            <w:proofErr w:type="spellEnd"/>
-            <w:r>
-              <w:rPr>
-                <w:b/>
-                <w:bCs/>
-                <w:sz w:val="18"/>
-                <w:szCs w:val="18"/>
-              </w:rPr>
-              <w:t xml:space="preserve"> ADD Time (ASJ)</w:t>
+              <w:t>Design ADD Time (ASJ)</w:t>
             </w:r>
           </w:p>
         </w:tc>
@@ -24475,21 +24061,12 @@
           <w:szCs w:val="20"/>
         </w:rPr>
       </w:pPr>
-      <w:proofErr w:type="spellStart"/>
       <w:r>
         <w:rPr>
           <w:sz w:val="20"/>
           <w:szCs w:val="20"/>
         </w:rPr>
-        <w:t>Redespomactividad</w:t>
-      </w:r>
-      <w:proofErr w:type="spellEnd"/>
-      <w:r>
-        <w:rPr>
-          <w:sz w:val="20"/>
-          <w:szCs w:val="20"/>
-        </w:rPr>
-        <w:t xml:space="preserve">: ‘’ </w:t>
+        <w:t xml:space="preserve">Redespomactividad: ‘’ </w:t>
       </w:r>
       <w:hyperlink r:id="rId20" w:history="1">
         <w:r>
@@ -24498,18 +24075,8 @@
             <w:sz w:val="20"/>
             <w:szCs w:val="20"/>
           </w:rPr>
-          <w:t>https://redespomactividad.weebly.com/modelo-cliente-servidor .</w:t>
+          <w:t>https://redespomactividad.weebly.com/modelo-cliente-servidor .html</w:t>
         </w:r>
-        <w:proofErr w:type="spellStart"/>
-        <w:r>
-          <w:rPr>
-            <w:rStyle w:val="Hipervnculo"/>
-            <w:sz w:val="20"/>
-            <w:szCs w:val="20"/>
-          </w:rPr>
-          <w:t>html</w:t>
-        </w:r>
-        <w:proofErr w:type="spellEnd"/>
       </w:hyperlink>
       <w:r>
         <w:rPr>
@@ -24554,36 +24121,8 @@
             <w:sz w:val="20"/>
             <w:szCs w:val="20"/>
           </w:rPr>
-          <w:t>https://docs.microsoft.com/es-es/azure/architecture/guide /</w:t>
+          <w:t>https://docs.microsoft.com/es-es/azure/architecture/guide /architecture-styles/event-driven</w:t>
         </w:r>
-        <w:proofErr w:type="spellStart"/>
-        <w:r>
-          <w:rPr>
-            <w:rStyle w:val="Hipervnculo"/>
-            <w:sz w:val="20"/>
-            <w:szCs w:val="20"/>
-          </w:rPr>
-          <w:t>architecture-styles</w:t>
-        </w:r>
-        <w:proofErr w:type="spellEnd"/>
-        <w:r>
-          <w:rPr>
-            <w:rStyle w:val="Hipervnculo"/>
-            <w:sz w:val="20"/>
-            <w:szCs w:val="20"/>
-          </w:rPr>
-          <w:t>/</w:t>
-        </w:r>
-        <w:proofErr w:type="spellStart"/>
-        <w:r>
-          <w:rPr>
-            <w:rStyle w:val="Hipervnculo"/>
-            <w:sz w:val="20"/>
-            <w:szCs w:val="20"/>
-          </w:rPr>
-          <w:t>event-driven</w:t>
-        </w:r>
-        <w:proofErr w:type="spellEnd"/>
       </w:hyperlink>
       <w:r>
         <w:rPr>
@@ -24614,21 +24153,12 @@
           <w:szCs w:val="20"/>
         </w:rPr>
       </w:pPr>
-      <w:proofErr w:type="spellStart"/>
       <w:r>
         <w:rPr>
           <w:sz w:val="20"/>
           <w:szCs w:val="20"/>
         </w:rPr>
-        <w:t>Eljaviador</w:t>
-      </w:r>
-      <w:proofErr w:type="spellEnd"/>
-      <w:r>
-        <w:rPr>
-          <w:sz w:val="20"/>
-          <w:szCs w:val="20"/>
-        </w:rPr>
-        <w:t xml:space="preserve">: ‘’ </w:t>
+        <w:t xml:space="preserve">Eljaviador: ‘’ </w:t>
       </w:r>
       <w:hyperlink r:id="rId22" w:history="1">
         <w:r>
@@ -24674,23 +24204,7 @@
           <w:sz w:val="20"/>
           <w:szCs w:val="20"/>
         </w:rPr>
-        <w:t xml:space="preserve">Departamento de ciencias de la computación </w:t>
-      </w:r>
-      <w:proofErr w:type="spellStart"/>
-      <w:r>
-        <w:rPr>
-          <w:sz w:val="20"/>
-          <w:szCs w:val="20"/>
-        </w:rPr>
-        <w:t>UdG</w:t>
-      </w:r>
-      <w:proofErr w:type="spellEnd"/>
-      <w:r>
-        <w:rPr>
-          <w:sz w:val="20"/>
-          <w:szCs w:val="20"/>
-        </w:rPr>
-        <w:t xml:space="preserve">: ‘’ </w:t>
+        <w:t xml:space="preserve">Departamento de ciencias de la computación UdG: ‘’ </w:t>
       </w:r>
       <w:hyperlink r:id="rId23" w:history="1">
         <w:r>
@@ -25105,15 +24619,8 @@
           <w:numId w:val="0"/>
         </w:numPr>
         <w:ind w:left="720"/>
-      </w:pPr>
-    </w:p>
-    <w:p>
-      <w:pPr>
-        <w:pStyle w:val="Principales"/>
-      </w:pPr>
-      <w:r>
-        <w:t>Arquitecturas producidas en cada Iteración:</w:t>
-      </w:r>
+        <w:jc w:val="center"/>
+      </w:pPr>
     </w:p>
     <w:p>
       <w:pPr>
@@ -25123,6 +24630,88 @@
           <w:numId w:val="0"/>
         </w:numPr>
         <w:ind w:left="720"/>
+        <w:jc w:val="center"/>
+      </w:pPr>
+      <w:r>
+        <w:rPr>
+          <w:noProof/>
+        </w:rPr>
+        <w:drawing>
+          <wp:inline distT="0" distB="0" distL="0" distR="0" wp14:anchorId="33475AF8" wp14:editId="3F0129DA">
+            <wp:extent cx="4576140" cy="1619250"/>
+            <wp:effectExtent l="0" t="0" r="0" b="0"/>
+            <wp:docPr id="17" name="Imagen 17"/>
+            <wp:cNvGraphicFramePr>
+              <a:graphicFrameLocks xmlns:a="http://schemas.openxmlformats.org/drawingml/2006/main" noChangeAspect="1"/>
+            </wp:cNvGraphicFramePr>
+            <a:graphic xmlns:a="http://schemas.openxmlformats.org/drawingml/2006/main">
+              <a:graphicData uri="http://schemas.openxmlformats.org/drawingml/2006/picture">
+                <pic:pic xmlns:pic="http://schemas.openxmlformats.org/drawingml/2006/picture">
+                  <pic:nvPicPr>
+                    <pic:cNvPr id="0" name="Picture 1"/>
+                    <pic:cNvPicPr>
+                      <a:picLocks noChangeAspect="1" noChangeArrowheads="1"/>
+                    </pic:cNvPicPr>
+                  </pic:nvPicPr>
+                  <pic:blipFill>
+                    <a:blip r:embed="rId29">
+                      <a:extLst>
+                        <a:ext uri="{28A0092B-C50C-407E-A947-70E740481C1C}">
+                          <a14:useLocalDpi xmlns:a14="http://schemas.microsoft.com/office/drawing/2010/main" val="0"/>
+                        </a:ext>
+                      </a:extLst>
+                    </a:blip>
+                    <a:srcRect/>
+                    <a:stretch>
+                      <a:fillRect/>
+                    </a:stretch>
+                  </pic:blipFill>
+                  <pic:spPr bwMode="auto">
+                    <a:xfrm>
+                      <a:off x="0" y="0"/>
+                      <a:ext cx="4625254" cy="1636629"/>
+                    </a:xfrm>
+                    <a:prstGeom prst="rect">
+                      <a:avLst/>
+                    </a:prstGeom>
+                    <a:noFill/>
+                    <a:ln>
+                      <a:noFill/>
+                    </a:ln>
+                  </pic:spPr>
+                </pic:pic>
+              </a:graphicData>
+            </a:graphic>
+          </wp:inline>
+        </w:drawing>
+      </w:r>
+    </w:p>
+    <w:p>
+      <w:pPr>
+        <w:pStyle w:val="Principales"/>
+        <w:numPr>
+          <w:ilvl w:val="0"/>
+          <w:numId w:val="0"/>
+        </w:numPr>
+        <w:ind w:left="720"/>
+      </w:pPr>
+    </w:p>
+    <w:p>
+      <w:pPr>
+        <w:pStyle w:val="Principales"/>
+      </w:pPr>
+      <w:r>
+        <w:t>Arquitecturas producidas en cada Iteración:</w:t>
+      </w:r>
+    </w:p>
+    <w:p>
+      <w:pPr>
+        <w:pStyle w:val="Principales"/>
+        <w:numPr>
+          <w:ilvl w:val="0"/>
+          <w:numId w:val="0"/>
+        </w:numPr>
+        <w:ind w:left="720"/>
       </w:pPr>
     </w:p>
     <w:p>
@@ -25174,6 +24763,7 @@
           <w:sz w:val="20"/>
           <w:szCs w:val="20"/>
         </w:rPr>
+        <w:lastRenderedPageBreak/>
         <w:drawing>
           <wp:inline distT="0" distB="0" distL="0" distR="0" wp14:anchorId="0BEFA214" wp14:editId="46E5EA81">
             <wp:extent cx="3053617" cy="2225615"/>
@@ -25192,7 +24782,7 @@
                     </pic:cNvPicPr>
                   </pic:nvPicPr>
                   <pic:blipFill>
-                    <a:blip r:embed="rId29" cstate="print">
+                    <a:blip r:embed="rId30" cstate="print">
                       <a:extLst>
                         <a:ext uri="{28A0092B-C50C-407E-A947-70E740481C1C}">
                           <a14:useLocalDpi xmlns:a14="http://schemas.microsoft.com/office/drawing/2010/main" val="0"/>
@@ -25279,7 +24869,6 @@
           <w:sz w:val="20"/>
           <w:szCs w:val="20"/>
         </w:rPr>
-        <w:lastRenderedPageBreak/>
         <w:t xml:space="preserve">El controlador nos lo encontraremos en el trabajo de gestión del gestor. </w:t>
       </w:r>
     </w:p>
@@ -25372,6 +24961,7 @@
           <w:sz w:val="20"/>
           <w:szCs w:val="20"/>
         </w:rPr>
+        <w:lastRenderedPageBreak/>
         <w:drawing>
           <wp:inline distT="0" distB="0" distL="0" distR="0" wp14:anchorId="6B54BA20" wp14:editId="03785DC5">
             <wp:extent cx="5166458" cy="2251494"/>
@@ -25390,7 +24980,7 @@
                     </pic:cNvPicPr>
                   </pic:nvPicPr>
                   <pic:blipFill>
-                    <a:blip r:embed="rId30" cstate="print">
+                    <a:blip r:embed="rId31" cstate="print">
                       <a:extLst>
                         <a:ext uri="{28A0092B-C50C-407E-A947-70E740481C1C}">
                           <a14:useLocalDpi xmlns:a14="http://schemas.microsoft.com/office/drawing/2010/main" val="0"/>
@@ -25574,7 +25164,6 @@
           <w:sz w:val="20"/>
           <w:szCs w:val="20"/>
         </w:rPr>
-        <w:lastRenderedPageBreak/>
         <w:drawing>
           <wp:inline distT="0" distB="0" distL="0" distR="0" wp14:anchorId="65C342FE" wp14:editId="18941D5C">
             <wp:extent cx="1932581" cy="1426967"/>
@@ -25593,7 +25182,7 @@
                     </pic:cNvPicPr>
                   </pic:nvPicPr>
                   <pic:blipFill>
-                    <a:blip r:embed="rId31" cstate="print">
+                    <a:blip r:embed="rId32" cstate="print">
                       <a:extLst>
                         <a:ext uri="{28A0092B-C50C-407E-A947-70E740481C1C}">
                           <a14:useLocalDpi xmlns:a14="http://schemas.microsoft.com/office/drawing/2010/main" val="0"/>
@@ -25628,34 +25217,59 @@
     <w:p>
       <w:pPr>
         <w:ind w:left="720" w:firstLine="720"/>
-        <w:jc w:val="both"/>
+        <w:jc w:val="center"/>
         <w:rPr>
           <w:sz w:val="20"/>
           <w:szCs w:val="20"/>
         </w:rPr>
       </w:pPr>
-      <w:r>
+    </w:p>
+    <w:p>
+      <w:pPr>
+        <w:ind w:left="720" w:firstLine="720"/>
+        <w:jc w:val="center"/>
         <w:rPr>
           <w:sz w:val="20"/>
           <w:szCs w:val="20"/>
         </w:rPr>
-        <w:t xml:space="preserve">Mediante el patrón </w:t>
-      </w:r>
-      <w:proofErr w:type="spellStart"/>
-      <w:r>
+      </w:pPr>
+    </w:p>
+    <w:p>
+      <w:pPr>
+        <w:ind w:left="720" w:firstLine="720"/>
+        <w:jc w:val="center"/>
         <w:rPr>
           <w:sz w:val="20"/>
           <w:szCs w:val="20"/>
         </w:rPr>
-        <w:t>Facade</w:t>
-      </w:r>
-      <w:proofErr w:type="spellEnd"/>
-      <w:r>
+      </w:pPr>
+    </w:p>
+    <w:p>
+      <w:pPr>
+        <w:ind w:left="720" w:firstLine="720"/>
+        <w:jc w:val="center"/>
         <w:rPr>
           <w:sz w:val="20"/>
           <w:szCs w:val="20"/>
         </w:rPr>
-        <w:t xml:space="preserve"> proveeremos de una interfaz unificada simple para acceder a cada grupo de interfaces del gestor.</w:t>
+      </w:pPr>
+    </w:p>
+    <w:p>
+      <w:pPr>
+        <w:ind w:left="720" w:firstLine="720"/>
+        <w:jc w:val="both"/>
+        <w:rPr>
+          <w:sz w:val="20"/>
+          <w:szCs w:val="20"/>
+        </w:rPr>
+      </w:pPr>
+      <w:r>
+        <w:rPr>
+          <w:sz w:val="20"/>
+          <w:szCs w:val="20"/>
+        </w:rPr>
+        <w:lastRenderedPageBreak/>
+        <w:t>Mediante el patrón Facade proveeremos de una interfaz unificada simple para acceder a cada grupo de interfaces del gestor.</w:t>
       </w:r>
     </w:p>
     <w:p>
@@ -25691,7 +25305,7 @@
                     </pic:cNvPicPr>
                   </pic:nvPicPr>
                   <pic:blipFill>
-                    <a:blip r:embed="rId32" cstate="print">
+                    <a:blip r:embed="rId33" cstate="print">
                       <a:extLst>
                         <a:ext uri="{28A0092B-C50C-407E-A947-70E740481C1C}">
                           <a14:useLocalDpi xmlns:a14="http://schemas.microsoft.com/office/drawing/2010/main" val="0"/>
@@ -25737,55 +25351,7 @@
           <w:sz w:val="20"/>
           <w:szCs w:val="20"/>
         </w:rPr>
-        <w:t xml:space="preserve">Todo tipo de comunicación entre objetos de diferentes clases deberán llevar el patrón </w:t>
-      </w:r>
-      <w:proofErr w:type="spellStart"/>
-      <w:r>
-        <w:rPr>
-          <w:sz w:val="20"/>
-          <w:szCs w:val="20"/>
-        </w:rPr>
-        <w:t>Chain</w:t>
-      </w:r>
-      <w:proofErr w:type="spellEnd"/>
-      <w:r>
-        <w:rPr>
-          <w:sz w:val="20"/>
-          <w:szCs w:val="20"/>
-        </w:rPr>
-        <w:t xml:space="preserve"> </w:t>
-      </w:r>
-      <w:proofErr w:type="spellStart"/>
-      <w:r>
-        <w:rPr>
-          <w:sz w:val="20"/>
-          <w:szCs w:val="20"/>
-        </w:rPr>
-        <w:t>of</w:t>
-      </w:r>
-      <w:proofErr w:type="spellEnd"/>
-      <w:r>
-        <w:rPr>
-          <w:sz w:val="20"/>
-          <w:szCs w:val="20"/>
-        </w:rPr>
-        <w:t xml:space="preserve"> </w:t>
-      </w:r>
-      <w:proofErr w:type="spellStart"/>
-      <w:r>
-        <w:rPr>
-          <w:sz w:val="20"/>
-          <w:szCs w:val="20"/>
-        </w:rPr>
-        <w:t>Responsibility</w:t>
-      </w:r>
-      <w:proofErr w:type="spellEnd"/>
-      <w:r>
-        <w:rPr>
-          <w:sz w:val="20"/>
-          <w:szCs w:val="20"/>
-        </w:rPr>
-        <w:t xml:space="preserve"> para definir una estructura común en los mismo. </w:t>
+        <w:t xml:space="preserve">Todo tipo de comunicación entre objetos de diferentes clases deberán llevar el patrón Chain of Responsibility para definir una estructura común en los mismo. </w:t>
       </w:r>
     </w:p>
     <w:p>
@@ -25821,7 +25387,7 @@
                     </pic:cNvPicPr>
                   </pic:nvPicPr>
                   <pic:blipFill>
-                    <a:blip r:embed="rId33" cstate="print">
+                    <a:blip r:embed="rId34" cstate="print">
                       <a:extLst>
                         <a:ext uri="{28A0092B-C50C-407E-A947-70E740481C1C}">
                           <a14:useLocalDpi xmlns:a14="http://schemas.microsoft.com/office/drawing/2010/main" val="0"/>
@@ -25867,39 +25433,7 @@
           <w:sz w:val="20"/>
           <w:szCs w:val="20"/>
         </w:rPr>
-        <w:t xml:space="preserve">En el caso de los empleados, modificar su comportamiento, en función de si están libre o no, utilizando el patrón </w:t>
-      </w:r>
-      <w:proofErr w:type="spellStart"/>
-      <w:r>
-        <w:rPr>
-          <w:sz w:val="20"/>
-          <w:szCs w:val="20"/>
-        </w:rPr>
-        <w:t>state</w:t>
-      </w:r>
-      <w:proofErr w:type="spellEnd"/>
-      <w:r>
-        <w:rPr>
-          <w:sz w:val="20"/>
-          <w:szCs w:val="20"/>
-        </w:rPr>
-        <w:t xml:space="preserve">. También usaremos el patrón </w:t>
-      </w:r>
-      <w:proofErr w:type="spellStart"/>
-      <w:r>
-        <w:rPr>
-          <w:sz w:val="20"/>
-          <w:szCs w:val="20"/>
-        </w:rPr>
-        <w:t>Observer</w:t>
-      </w:r>
-      <w:proofErr w:type="spellEnd"/>
-      <w:r>
-        <w:rPr>
-          <w:sz w:val="20"/>
-          <w:szCs w:val="20"/>
-        </w:rPr>
-        <w:t xml:space="preserve"> para notificar los cambios de estos empleados a todos los objetos que lo necesiten saber.</w:t>
+        <w:t>En el caso de los empleados, modificar su comportamiento, en función de si están libre o no, utilizando el patrón state. También usaremos el patrón Observer para notificar los cambios de estos empleados a todos los objetos que lo necesiten saber.</w:t>
       </w:r>
     </w:p>
     <w:p>
@@ -25917,10 +25451,9 @@
           <w:sz w:val="20"/>
           <w:szCs w:val="20"/>
         </w:rPr>
-        <w:lastRenderedPageBreak/>
         <w:drawing>
-          <wp:inline distT="0" distB="0" distL="0" distR="0" wp14:anchorId="1FDDC50A" wp14:editId="6DFB71A8">
-            <wp:extent cx="2706728" cy="2087593"/>
+          <wp:inline distT="0" distB="0" distL="0" distR="0" wp14:anchorId="1FDDC50A" wp14:editId="3ADDD556">
+            <wp:extent cx="3359178" cy="2590800"/>
             <wp:effectExtent l="0" t="0" r="0" b="0"/>
             <wp:docPr id="12" name="Imagen 12"/>
             <wp:cNvGraphicFramePr>
@@ -25936,7 +25469,7 @@
                     </pic:cNvPicPr>
                   </pic:nvPicPr>
                   <pic:blipFill>
-                    <a:blip r:embed="rId34" cstate="print">
+                    <a:blip r:embed="rId35" cstate="print">
                       <a:extLst>
                         <a:ext uri="{28A0092B-C50C-407E-A947-70E740481C1C}">
                           <a14:useLocalDpi xmlns:a14="http://schemas.microsoft.com/office/drawing/2010/main" val="0"/>
@@ -25951,7 +25484,7 @@
                   <pic:spPr bwMode="auto">
                     <a:xfrm>
                       <a:off x="0" y="0"/>
-                      <a:ext cx="2727390" cy="2103529"/>
+                      <a:ext cx="3437124" cy="2650916"/>
                     </a:xfrm>
                     <a:prstGeom prst="rect">
                       <a:avLst/>
@@ -25967,15 +25500,26 @@
           </wp:inline>
         </w:drawing>
       </w:r>
+    </w:p>
+    <w:p>
+      <w:pPr>
+        <w:ind w:left="720" w:firstLine="720"/>
+        <w:jc w:val="center"/>
+        <w:rPr>
+          <w:sz w:val="20"/>
+          <w:szCs w:val="20"/>
+        </w:rPr>
+      </w:pPr>
       <w:r>
         <w:rPr>
           <w:noProof/>
           <w:sz w:val="20"/>
           <w:szCs w:val="20"/>
         </w:rPr>
+        <w:lastRenderedPageBreak/>
         <w:drawing>
-          <wp:inline distT="0" distB="0" distL="0" distR="0" wp14:anchorId="33581BEE" wp14:editId="16D3796A">
-            <wp:extent cx="5820637" cy="2424023"/>
+          <wp:inline distT="0" distB="0" distL="0" distR="0" wp14:anchorId="33581BEE" wp14:editId="5D3D1422">
+            <wp:extent cx="5169009" cy="2152650"/>
             <wp:effectExtent l="0" t="0" r="0" b="0"/>
             <wp:docPr id="13" name="Imagen 13"/>
             <wp:cNvGraphicFramePr>
@@ -25991,7 +25535,7 @@
                     </pic:cNvPicPr>
                   </pic:nvPicPr>
                   <pic:blipFill>
-                    <a:blip r:embed="rId35">
+                    <a:blip r:embed="rId36">
                       <a:extLst>
                         <a:ext uri="{28A0092B-C50C-407E-A947-70E740481C1C}">
                           <a14:useLocalDpi xmlns:a14="http://schemas.microsoft.com/office/drawing/2010/main" val="0"/>
@@ -26006,7 +25550,7 @@
                   <pic:spPr bwMode="auto">
                     <a:xfrm>
                       <a:off x="0" y="0"/>
-                      <a:ext cx="5985891" cy="2492843"/>
+                      <a:ext cx="5318311" cy="2214827"/>
                     </a:xfrm>
                     <a:prstGeom prst="rect">
                       <a:avLst/>
@@ -26022,48 +25566,24 @@
           </wp:inline>
         </w:drawing>
       </w:r>
+      <w:bookmarkStart w:id="0" w:name="_GoBack"/>
+      <w:bookmarkEnd w:id="0"/>
     </w:p>
     <w:p>
       <w:pPr>
         <w:ind w:left="720" w:firstLine="720"/>
-        <w:jc w:val="center"/>
+        <w:jc w:val="both"/>
         <w:rPr>
           <w:sz w:val="20"/>
           <w:szCs w:val="20"/>
         </w:rPr>
       </w:pPr>
-    </w:p>
-    <w:p>
-      <w:pPr>
-        <w:ind w:left="720" w:firstLine="720"/>
-        <w:jc w:val="both"/>
+      <w:r>
         <w:rPr>
           <w:sz w:val="20"/>
           <w:szCs w:val="20"/>
         </w:rPr>
-      </w:pPr>
-      <w:r>
-        <w:rPr>
-          <w:sz w:val="20"/>
-          <w:szCs w:val="20"/>
-        </w:rPr>
-        <w:t xml:space="preserve">Las comunicaciones a los usuarios suscritos se harán mediante el patrón </w:t>
-      </w:r>
-      <w:proofErr w:type="spellStart"/>
-      <w:r>
-        <w:rPr>
-          <w:sz w:val="20"/>
-          <w:szCs w:val="20"/>
-        </w:rPr>
-        <w:t>Publish</w:t>
-      </w:r>
-      <w:proofErr w:type="spellEnd"/>
-      <w:r>
-        <w:rPr>
-          <w:sz w:val="20"/>
-          <w:szCs w:val="20"/>
-        </w:rPr>
-        <w:t xml:space="preserve">-Subscribe, así, se les notificará cambios no programados. </w:t>
+        <w:t xml:space="preserve">Las comunicaciones a los usuarios suscritos se harán mediante el patrón Publish-Subscribe, así, se les notificará cambios no programados. </w:t>
       </w:r>
       <w:r>
         <w:rPr>
@@ -26077,17 +25597,8 @@
           <w:sz w:val="20"/>
           <w:szCs w:val="20"/>
         </w:rPr>
-        <w:t xml:space="preserve"> regular un sistema de suscripciones para usuarios, que les notificará eventos en tiempo real a Smartphones y </w:t>
+        <w:t xml:space="preserve"> regular un sistema de suscripciones para usuarios, que les notificará eventos en tiempo real a Smartphones y tablets</w:t>
       </w:r>
-      <w:proofErr w:type="spellStart"/>
-      <w:r>
-        <w:rPr>
-          <w:sz w:val="20"/>
-          <w:szCs w:val="20"/>
-        </w:rPr>
-        <w:t>tablets</w:t>
-      </w:r>
-      <w:proofErr w:type="spellEnd"/>
       <w:r>
         <w:rPr>
           <w:sz w:val="20"/>
@@ -26129,7 +25640,7 @@
                     </pic:cNvPicPr>
                   </pic:nvPicPr>
                   <pic:blipFill>
-                    <a:blip r:embed="rId36" cstate="print">
+                    <a:blip r:embed="rId37" cstate="print">
                       <a:extLst>
                         <a:ext uri="{28A0092B-C50C-407E-A947-70E740481C1C}">
                           <a14:useLocalDpi xmlns:a14="http://schemas.microsoft.com/office/drawing/2010/main" val="0"/>
@@ -26160,8 +25671,6 @@
           </wp:inline>
         </w:drawing>
       </w:r>
-      <w:bookmarkStart w:id="0" w:name="_GoBack"/>
-      <w:bookmarkEnd w:id="0"/>
     </w:p>
     <w:p>
       <w:pPr>
@@ -26188,8 +25697,8 @@
       </w:pPr>
     </w:p>
     <w:sectPr>
-      <w:headerReference w:type="default" r:id="rId37"/>
-      <w:footerReference w:type="default" r:id="rId38"/>
+      <w:headerReference w:type="default" r:id="rId38"/>
+      <w:footerReference w:type="default" r:id="rId39"/>
       <w:pgSz w:w="12240" w:h="15840"/>
       <w:pgMar w:top="1440" w:right="1440" w:bottom="1440" w:left="1440" w:header="708" w:footer="708" w:gutter="0"/>
       <w:pgNumType w:start="0"/>
@@ -26236,6 +25745,7 @@
         <w:docPartUnique/>
       </w:docPartObj>
     </w:sdtPr>
+    <w:sdtEndPr/>
     <w:sdtContent>
       <w:p>
         <w:pPr>
@@ -29341,7 +28851,7 @@
 </file>
 
 <file path=customXml/itemProps2.xml><?xml version="1.0" encoding="utf-8"?>
-<ds:datastoreItem xmlns:ds="http://schemas.openxmlformats.org/officeDocument/2006/customXml" ds:itemID="{4C949DEC-BF36-4447-AAEA-4B2FF54B8D3F}">
+<ds:datastoreItem xmlns:ds="http://schemas.openxmlformats.org/officeDocument/2006/customXml" ds:itemID="{12B517C7-458F-4D86-AD4D-78A037A0D0FE}">
   <ds:schemaRefs>
     <ds:schemaRef ds:uri="http://schemas.openxmlformats.org/officeDocument/2006/bibliography"/>
   </ds:schemaRefs>

</xml_diff>